<commit_message>
cambios ene l documento
</commit_message>
<xml_diff>
--- a/memorias.docx
+++ b/memorias.docx
@@ -140,8 +140,6 @@
           <w:szCs w:val="38"/>
         </w:rPr>
       </w:pPr>
-      <w:bookmarkStart w:id="0" w:name="_GoBack"/>
-      <w:bookmarkEnd w:id="0"/>
     </w:p>
     <w:p>
       <w:pPr>
@@ -183,34 +181,10 @@
           <w:szCs w:val="24"/>
           <w:lang w:val="es-ES_tradnl"/>
         </w:rPr>
-        <w:t>Memorias Semiconductores</w:t>
+        <w:t>Esto es un desperdicio de tiempo!!</w:t>
       </w:r>
-    </w:p>
-    <w:p>
-      <w:pPr>
-        <w:pStyle w:val="NoSpacing"/>
-        <w:ind w:left="0"/>
-        <w:jc w:val="center"/>
-        <w:rPr>
-          <w:rFonts w:ascii="Times New Roman" w:hAnsi="Times New Roman" w:cs="Times New Roman"/>
-          <w:b/>
-          <w:color w:val="auto"/>
-          <w:sz w:val="32"/>
-          <w:szCs w:val="24"/>
-          <w:lang w:val="es-ES_tradnl"/>
-        </w:rPr>
-      </w:pPr>
-      <w:r>
-        <w:rPr>
-          <w:rFonts w:ascii="Times New Roman" w:hAnsi="Times New Roman" w:cs="Times New Roman"/>
-          <w:b/>
-          <w:color w:val="auto"/>
-          <w:sz w:val="32"/>
-          <w:szCs w:val="24"/>
-          <w:lang w:val="es-ES_tradnl"/>
-        </w:rPr>
-        <w:t>Electrónica Digital</w:t>
-      </w:r>
+      <w:bookmarkStart w:id="0" w:name="_GoBack"/>
+      <w:bookmarkEnd w:id="0"/>
     </w:p>
     <w:p>
       <w:pPr>
@@ -334,7 +308,6 @@
           <w:sz w:val="18"/>
         </w:rPr>
       </w:pPr>
-      <w:proofErr w:type="spellStart"/>
       <w:r>
         <w:rPr>
           <w:rFonts w:ascii="Times New Roman" w:hAnsi="Times New Roman" w:cs="Times New Roman"/>
@@ -342,7 +315,6 @@
         </w:rPr>
         <w:t>Noviembre</w:t>
       </w:r>
-      <w:proofErr w:type="spellEnd"/>
       <w:r>
         <w:rPr>
           <w:rFonts w:ascii="Times New Roman" w:hAnsi="Times New Roman" w:cs="Times New Roman"/>

</xml_diff>